<commit_message>
Fixed SVR transformation with several TCRs and added sample
</commit_message>
<xml_diff>
--- a/samples/SVR sample.docx
+++ b/samples/SVR sample.docx
@@ -108,21 +108,11 @@
       </w:r>
     </w:p>
     <w:p>
-      <w:r>
-        <w:t>SW Validation Process Verification body</w:t>
-      </w:r>
-    </w:p>
-    <w:p>
       <w:pPr>
         <w:pStyle w:val="Heading2"/>
       </w:pPr>
       <w:r>
         <w:t>Traceability</w:t>
-      </w:r>
-    </w:p>
-    <w:p>
-      <w:r>
-        <w:t>Traceability body</w:t>
       </w:r>
     </w:p>
     <w:p>
@@ -790,11 +780,6 @@
       </w:r>
     </w:p>
     <w:p>
-      <w:r>
-        <w:t>Feasibility body</w:t>
-      </w:r>
-    </w:p>
-    <w:p>
       <w:pPr>
         <w:pStyle w:val="Heading3"/>
       </w:pPr>
@@ -988,12 +973,12 @@
       </w:r>
     </w:p>
     <w:p>
-      <w:bookmarkStart w:id="2" w:name="SampleSVSTBC1"/>
+      <w:bookmarkStart w:id="2" w:name="SampleSVRTBC1"/>
       <w:r>
         <w:rPr>
           <w:i/>
         </w:rPr>
-        <w:t>SampleSVSTBC1</w:t>
+        <w:t>SampleSVRTBC1</w:t>
       </w:r>
       <w:r>
         <w:t xml:space="preserve">: </w:t>
@@ -1019,18 +1004,18 @@
       <w:bookmarkEnd w:id="2"/>
     </w:p>
     <w:p>
-      <w:bookmarkStart w:id="3" w:name="SampleSVSTBC2"/>
+      <w:bookmarkStart w:id="3" w:name="SampleSVRTBC2"/>
       <w:r>
         <w:rPr>
           <w:i/>
         </w:rPr>
-        <w:t>SampleSVSTBC2</w:t>
+        <w:t>SampleSVRTBC2</w:t>
       </w:r>
       <w:r>
         <w:t xml:space="preserve">: </w:t>
       </w:r>
       <w:r>
-        <w:t>Sample SVS TBC 2</w:t>
+        <w:t>Sample SVR TBC 2</w:t>
       </w:r>
       <w:bookmarkEnd w:id="3"/>
     </w:p>
@@ -1043,12 +1028,12 @@
       </w:r>
     </w:p>
     <w:p>
-      <w:bookmarkStart w:id="4" w:name="SampleSVSTBD1"/>
+      <w:bookmarkStart w:id="4" w:name="SampleSVRTBD1"/>
       <w:r>
         <w:rPr>
           <w:i/>
         </w:rPr>
-        <w:t>SampleSVSTBD1</w:t>
+        <w:t>SampleSVRTBD1</w:t>
       </w:r>
       <w:r>
         <w:t xml:space="preserve">: </w:t>

</xml_diff>